<commit_message>
updated tech doc and added images
</commit_message>
<xml_diff>
--- a/Technical Document.docx
+++ b/Technical Document.docx
@@ -345,45 +345,91 @@
       <w:r>
         <w:t xml:space="preserve">lead to volatile predictions, and was a level of detail not required for the forecast.  </w:t>
       </w:r>
-      <w:r>
-        <w:rPr>
-          <w:noProof/>
-        </w:rPr>
-        <w:drawing>
-          <wp:inline distT="0" distB="0" distL="0" distR="0" wp14:anchorId="2AFBB30D" wp14:editId="7150341A">
-            <wp:extent cx="5943600" cy="2989580"/>
-            <wp:effectExtent l="0" t="0" r="0" b="1270"/>
-            <wp:docPr id="1" name="Picture 1"/>
-            <wp:cNvGraphicFramePr>
-              <a:graphicFrameLocks xmlns:a="http://schemas.openxmlformats.org/drawingml/2006/main" noChangeAspect="1"/>
-            </wp:cNvGraphicFramePr>
-            <a:graphic xmlns:a="http://schemas.openxmlformats.org/drawingml/2006/main">
-              <a:graphicData uri="http://schemas.openxmlformats.org/drawingml/2006/picture">
-                <pic:pic xmlns:pic="http://schemas.openxmlformats.org/drawingml/2006/picture">
-                  <pic:nvPicPr>
-                    <pic:cNvPr id="1" name=""/>
-                    <pic:cNvPicPr/>
-                  </pic:nvPicPr>
-                  <pic:blipFill>
-                    <a:blip r:embed="rId5"/>
-                    <a:stretch>
-                      <a:fillRect/>
-                    </a:stretch>
-                  </pic:blipFill>
-                  <pic:spPr>
-                    <a:xfrm>
-                      <a:off x="0" y="0"/>
-                      <a:ext cx="5943600" cy="2989580"/>
-                    </a:xfrm>
-                    <a:prstGeom prst="rect">
-                      <a:avLst/>
-                    </a:prstGeom>
-                  </pic:spPr>
-                </pic:pic>
-              </a:graphicData>
-            </a:graphic>
-          </wp:inline>
-        </w:drawing>
+    </w:p>
+    <w:p>
+      <w:pPr>
+        <w:tabs>
+          <w:tab w:val="left" w:pos="916"/>
+          <w:tab w:val="left" w:pos="1832"/>
+          <w:tab w:val="left" w:pos="2748"/>
+          <w:tab w:val="left" w:pos="3664"/>
+          <w:tab w:val="left" w:pos="4580"/>
+          <w:tab w:val="left" w:pos="5496"/>
+          <w:tab w:val="left" w:pos="6412"/>
+          <w:tab w:val="left" w:pos="7328"/>
+          <w:tab w:val="left" w:pos="8244"/>
+          <w:tab w:val="left" w:pos="9160"/>
+          <w:tab w:val="left" w:pos="10076"/>
+          <w:tab w:val="left" w:pos="10992"/>
+          <w:tab w:val="left" w:pos="11908"/>
+          <w:tab w:val="left" w:pos="12824"/>
+          <w:tab w:val="left" w:pos="13740"/>
+          <w:tab w:val="left" w:pos="14656"/>
+        </w:tabs>
+        <w:spacing w:after="0" w:line="240" w:lineRule="auto"/>
+        <w:rPr>
+          <w:rFonts w:ascii="Courier New" w:eastAsia="Times New Roman" w:hAnsi="Courier New" w:cs="Courier New"/>
+          <w:sz w:val="20"/>
+          <w:szCs w:val="20"/>
+        </w:rPr>
+      </w:pPr>
+      <w:proofErr w:type="gramStart"/>
+      <w:r>
+        <w:rPr>
+          <w:rFonts w:ascii="Courier New" w:eastAsia="Times New Roman" w:hAnsi="Courier New" w:cs="Courier New"/>
+          <w:sz w:val="20"/>
+          <w:szCs w:val="20"/>
+        </w:rPr>
+        <w:t>![</w:t>
+      </w:r>
+      <w:proofErr w:type="gramEnd"/>
+      <w:r>
+        <w:rPr>
+          <w:rFonts w:ascii="Courier New" w:eastAsia="Times New Roman" w:hAnsi="Courier New" w:cs="Courier New"/>
+          <w:sz w:val="20"/>
+          <w:szCs w:val="20"/>
+        </w:rPr>
+        <w:t>1</w:t>
+      </w:r>
+      <w:r>
+        <w:rPr>
+          <w:rFonts w:ascii="Courier New" w:eastAsia="Times New Roman" w:hAnsi="Courier New" w:cs="Courier New"/>
+          <w:sz w:val="20"/>
+          <w:szCs w:val="20"/>
+        </w:rPr>
+        <w:t>](images/</w:t>
+      </w:r>
+      <w:r>
+        <w:rPr>
+          <w:rFonts w:ascii="Courier New" w:eastAsia="Times New Roman" w:hAnsi="Courier New" w:cs="Courier New"/>
+          <w:sz w:val="20"/>
+          <w:szCs w:val="20"/>
+        </w:rPr>
+        <w:t>1</w:t>
+      </w:r>
+      <w:r>
+        <w:rPr>
+          <w:rFonts w:ascii="Courier New" w:eastAsia="Times New Roman" w:hAnsi="Courier New" w:cs="Courier New"/>
+          <w:sz w:val="20"/>
+          <w:szCs w:val="20"/>
+        </w:rPr>
+        <w:t>.</w:t>
+      </w:r>
+      <w:r>
+        <w:rPr>
+          <w:rFonts w:ascii="Courier New" w:eastAsia="Times New Roman" w:hAnsi="Courier New" w:cs="Courier New"/>
+          <w:sz w:val="20"/>
+          <w:szCs w:val="20"/>
+        </w:rPr>
+        <w:t>png</w:t>
+      </w:r>
+      <w:r>
+        <w:rPr>
+          <w:rFonts w:ascii="Courier New" w:eastAsia="Times New Roman" w:hAnsi="Courier New" w:cs="Courier New"/>
+          <w:sz w:val="20"/>
+          <w:szCs w:val="20"/>
+        </w:rPr>
+        <w:t>)</w:t>
       </w:r>
     </w:p>
     <w:p>
@@ -421,48 +467,55 @@
       </w:r>
     </w:p>
     <w:p>
-      <w:r>
-        <w:rPr>
-          <w:noProof/>
-        </w:rPr>
-        <w:lastRenderedPageBreak/>
-        <w:drawing>
-          <wp:inline distT="0" distB="0" distL="0" distR="0" wp14:anchorId="4A725E25" wp14:editId="6B8C8909">
-            <wp:extent cx="5943600" cy="3013710"/>
-            <wp:effectExtent l="0" t="0" r="0" b="0"/>
-            <wp:docPr id="16" name="Picture 16"/>
-            <wp:cNvGraphicFramePr>
-              <a:graphicFrameLocks xmlns:a="http://schemas.openxmlformats.org/drawingml/2006/main" noChangeAspect="1"/>
-            </wp:cNvGraphicFramePr>
-            <a:graphic xmlns:a="http://schemas.openxmlformats.org/drawingml/2006/main">
-              <a:graphicData uri="http://schemas.openxmlformats.org/drawingml/2006/picture">
-                <pic:pic xmlns:pic="http://schemas.openxmlformats.org/drawingml/2006/picture">
-                  <pic:nvPicPr>
-                    <pic:cNvPr id="1" name=""/>
-                    <pic:cNvPicPr/>
-                  </pic:nvPicPr>
-                  <pic:blipFill>
-                    <a:blip r:embed="rId6"/>
-                    <a:stretch>
-                      <a:fillRect/>
-                    </a:stretch>
-                  </pic:blipFill>
-                  <pic:spPr>
-                    <a:xfrm>
-                      <a:off x="0" y="0"/>
-                      <a:ext cx="5943600" cy="3013710"/>
-                    </a:xfrm>
-                    <a:prstGeom prst="rect">
-                      <a:avLst/>
-                    </a:prstGeom>
-                  </pic:spPr>
-                </pic:pic>
-              </a:graphicData>
-            </a:graphic>
-          </wp:inline>
-        </w:drawing>
-      </w:r>
-    </w:p>
+      <w:pPr>
+        <w:pStyle w:val="HTMLPreformatted"/>
+      </w:pPr>
+      <w:proofErr w:type="gramStart"/>
+      <w:r>
+        <w:rPr>
+          <w:rStyle w:val="HTMLCode"/>
+        </w:rPr>
+        <w:t>![</w:t>
+      </w:r>
+      <w:proofErr w:type="gramEnd"/>
+      <w:r>
+        <w:rPr>
+          <w:rStyle w:val="HTMLCode"/>
+        </w:rPr>
+        <w:t>2</w:t>
+      </w:r>
+      <w:r>
+        <w:rPr>
+          <w:rStyle w:val="HTMLCode"/>
+        </w:rPr>
+        <w:t>](images/</w:t>
+      </w:r>
+      <w:r>
+        <w:rPr>
+          <w:rStyle w:val="HTMLCode"/>
+        </w:rPr>
+        <w:t>2</w:t>
+      </w:r>
+      <w:r>
+        <w:rPr>
+          <w:rStyle w:val="HTMLCode"/>
+        </w:rPr>
+        <w:t>.</w:t>
+      </w:r>
+      <w:r>
+        <w:rPr>
+          <w:rStyle w:val="HTMLCode"/>
+        </w:rPr>
+        <w:t>png</w:t>
+      </w:r>
+      <w:r>
+        <w:rPr>
+          <w:rStyle w:val="HTMLCode"/>
+        </w:rPr>
+        <w:t>)</w:t>
+      </w:r>
+    </w:p>
+    <w:p/>
     <w:p>
       <w:r>
         <w:t>To summarize the data used:</w:t>
@@ -512,7 +565,11 @@
       </w:r>
       <w:proofErr w:type="spellEnd"/>
       <w:r>
-        <w:t xml:space="preserve"> range was 2 to 4 inclusive, with the intent of capturing meaningful context of discussion.  “Rates”, compared to “falling rates”, for example.  Only characters that were alphabetical were included.  </w:t>
+        <w:t xml:space="preserve"> range was 2 to 4 inclusive, with the intent of capturing meaningful context of discussion.  “Rates”, compared to “falling rates”, for </w:t>
+      </w:r>
+      <w:r>
+        <w:lastRenderedPageBreak/>
+        <w:t xml:space="preserve">example.  Only characters that were alphabetical were included.  </w:t>
       </w:r>
       <w:r>
         <w:t>When including non-alphabetical characters, features such as “000” would be extracted and potentially viewed as meaningful features.</w:t>
@@ -561,756 +618,799 @@
       </w:r>
     </w:p>
     <w:p>
-      <w:r>
-        <w:rPr>
-          <w:noProof/>
-        </w:rPr>
+      <w:pPr>
+        <w:pStyle w:val="HTMLPreformatted"/>
+      </w:pPr>
+      <w:proofErr w:type="gramStart"/>
+      <w:r>
+        <w:rPr>
+          <w:rStyle w:val="HTMLCode"/>
+        </w:rPr>
+        <w:t>![</w:t>
+      </w:r>
+      <w:proofErr w:type="gramEnd"/>
+      <w:r>
+        <w:rPr>
+          <w:rStyle w:val="HTMLCode"/>
+        </w:rPr>
+        <w:t>3</w:t>
+      </w:r>
+      <w:r>
+        <w:rPr>
+          <w:rStyle w:val="HTMLCode"/>
+        </w:rPr>
+        <w:t>](images/</w:t>
+      </w:r>
+      <w:r>
+        <w:rPr>
+          <w:rStyle w:val="HTMLCode"/>
+        </w:rPr>
+        <w:t>3.png</w:t>
+      </w:r>
+      <w:r>
+        <w:rPr>
+          <w:rStyle w:val="HTMLCode"/>
+        </w:rPr>
+        <w:t>)</w:t>
+      </w:r>
+    </w:p>
+    <w:p/>
+    <w:p>
+      <w:r>
+        <w:t xml:space="preserve">The feature importance summary shows mostly logical features having the strongest predictive performance.  A potential further improvement would be building on the stop words, adding pronouns or phrases from meeting minutes that were addressing participants.  Further spell checking would assist in removing word fragments that were viewed as important </w:t>
+      </w:r>
+      <w:proofErr w:type="spellStart"/>
+      <w:r>
+        <w:t>n_gram</w:t>
+      </w:r>
+      <w:proofErr w:type="spellEnd"/>
+      <w:r>
+        <w:t xml:space="preserve"> features.</w:t>
+      </w:r>
+    </w:p>
+    <w:p>
+      <w:r>
+        <w:t>Accuracy Review</w:t>
+      </w:r>
+    </w:p>
+    <w:p>
+      <w:r>
+        <w:t xml:space="preserve">The model achieves approximately 65% accuracy currently.  A higher accuracy is potentially undesirable, due to the nature of the features used in creating the predictions.  The real future interest rates are not always a function of what the FOMC intends on doing.  The Federal Reserve would only be able to precisely predict their own future actions if they had perfect information on the state of the economy and financial markets in the future.  A model that does achieve a very high accuracy may very likely be finding non-ideal features to predict future rates, such as dates or proper nouns.  </w:t>
+      </w:r>
+    </w:p>
+    <w:p>
+      <w:pPr>
+        <w:pStyle w:val="HTMLPreformatted"/>
+      </w:pPr>
+      <w:proofErr w:type="gramStart"/>
+      <w:r>
+        <w:rPr>
+          <w:rStyle w:val="HTMLCode"/>
+        </w:rPr>
+        <w:t>![</w:t>
+      </w:r>
+      <w:proofErr w:type="gramEnd"/>
+      <w:r>
+        <w:rPr>
+          <w:rStyle w:val="HTMLCode"/>
+        </w:rPr>
+        <w:t>4</w:t>
+      </w:r>
+      <w:r>
+        <w:rPr>
+          <w:rStyle w:val="HTMLCode"/>
+        </w:rPr>
+        <w:t>](images/</w:t>
+      </w:r>
+      <w:r>
+        <w:rPr>
+          <w:rStyle w:val="HTMLCode"/>
+        </w:rPr>
+        <w:t>4</w:t>
+      </w:r>
+      <w:r>
+        <w:rPr>
+          <w:rStyle w:val="HTMLCode"/>
+        </w:rPr>
+        <w:t>.</w:t>
+      </w:r>
+      <w:r>
+        <w:rPr>
+          <w:rStyle w:val="HTMLCode"/>
+        </w:rPr>
+        <w:t>png</w:t>
+      </w:r>
+      <w:r>
+        <w:rPr>
+          <w:rStyle w:val="HTMLCode"/>
+        </w:rPr>
+        <w:t>)</w:t>
+      </w:r>
+    </w:p>
+    <w:p/>
+    <w:p>
+      <w:r>
+        <w:t>Topic Analysis</w:t>
+      </w:r>
+    </w:p>
+    <w:p>
+      <w:r>
+        <w:t xml:space="preserve">Using LDA, we can review an estimated grouping of topics that were discussed in communications that </w:t>
+      </w:r>
+      <w:proofErr w:type="spellStart"/>
+      <w:r>
+        <w:t>preceeded</w:t>
+      </w:r>
+      <w:proofErr w:type="spellEnd"/>
+      <w:r>
+        <w:t xml:space="preserve"> reductions or increases in actual interest rates.  Reviewing the topics for the topics that </w:t>
+      </w:r>
+      <w:proofErr w:type="spellStart"/>
+      <w:r>
+        <w:t>preceeded</w:t>
+      </w:r>
+      <w:proofErr w:type="spellEnd"/>
+      <w:r>
+        <w:t xml:space="preserve"> increases:</w:t>
+      </w:r>
+    </w:p>
+    <w:p>
+      <w:pPr>
+        <w:pStyle w:val="HTMLPreformatted"/>
+      </w:pPr>
+      <w:proofErr w:type="gramStart"/>
+      <w:r>
+        <w:rPr>
+          <w:rStyle w:val="HTMLCode"/>
+        </w:rPr>
+        <w:t>![</w:t>
+      </w:r>
+      <w:proofErr w:type="gramEnd"/>
+      <w:r>
+        <w:rPr>
+          <w:rStyle w:val="HTMLCode"/>
+        </w:rPr>
+        <w:t>5</w:t>
+      </w:r>
+      <w:r>
+        <w:rPr>
+          <w:rStyle w:val="HTMLCode"/>
+        </w:rPr>
+        <w:t>](images/</w:t>
+      </w:r>
+      <w:r>
+        <w:rPr>
+          <w:rStyle w:val="HTMLCode"/>
+        </w:rPr>
+        <w:t>5</w:t>
+      </w:r>
+      <w:r>
+        <w:rPr>
+          <w:rStyle w:val="HTMLCode"/>
+        </w:rPr>
+        <w:t>.</w:t>
+      </w:r>
+      <w:r>
+        <w:rPr>
+          <w:rStyle w:val="HTMLCode"/>
+        </w:rPr>
+        <w:t>png</w:t>
+      </w:r>
+      <w:r>
+        <w:rPr>
+          <w:rStyle w:val="HTMLCode"/>
+        </w:rPr>
+        <w:t>)</w:t>
+      </w:r>
+    </w:p>
+    <w:p/>
+    <w:p>
+      <w:r>
+        <w:t xml:space="preserve">The discussion topics may not be the same as the </w:t>
+      </w:r>
+      <w:r>
+        <w:t xml:space="preserve">important features for the model.  In the above example LDA analysis, </w:t>
+      </w:r>
+      <w:proofErr w:type="spellStart"/>
+      <w:r>
+        <w:t>n_gram</w:t>
+      </w:r>
+      <w:proofErr w:type="spellEnd"/>
+      <w:r>
+        <w:t xml:space="preserve"> range of </w:t>
+      </w:r>
+      <w:proofErr w:type="gramStart"/>
+      <w:r>
+        <w:t>3 and 4 word</w:t>
+      </w:r>
+      <w:proofErr w:type="gramEnd"/>
+      <w:r>
+        <w:t xml:space="preserve"> strings were used with the TFIDF vectorizer.  We can see word fragments are prevalent, again showing that further in-depth spell checking may improve the model.  We do see common logical topics coming up, such as discussing manufacturing orders, financial markets, and money supply.  If we compare this to LDA below on communications that </w:t>
+      </w:r>
+      <w:proofErr w:type="spellStart"/>
+      <w:r>
+        <w:t>preceeded</w:t>
+      </w:r>
+      <w:proofErr w:type="spellEnd"/>
+      <w:r>
+        <w:t xml:space="preserve"> rate decreases:</w:t>
+      </w:r>
+    </w:p>
+    <w:p>
+      <w:pPr>
+        <w:pStyle w:val="HTMLPreformatted"/>
+      </w:pPr>
+      <w:proofErr w:type="gramStart"/>
+      <w:r>
+        <w:rPr>
+          <w:rStyle w:val="HTMLCode"/>
+        </w:rPr>
+        <w:t>![</w:t>
+      </w:r>
+      <w:proofErr w:type="gramEnd"/>
+      <w:r>
+        <w:rPr>
+          <w:rStyle w:val="HTMLCode"/>
+        </w:rPr>
+        <w:t>6</w:t>
+      </w:r>
+      <w:r>
+        <w:rPr>
+          <w:rStyle w:val="HTMLCode"/>
+        </w:rPr>
+        <w:t>](images/</w:t>
+      </w:r>
+      <w:r>
+        <w:rPr>
+          <w:rStyle w:val="HTMLCode"/>
+        </w:rPr>
+        <w:t>6</w:t>
+      </w:r>
+      <w:r>
+        <w:rPr>
+          <w:rStyle w:val="HTMLCode"/>
+        </w:rPr>
+        <w:t>.jpg)</w:t>
+      </w:r>
+    </w:p>
+    <w:p/>
+    <w:p>
+      <w:r>
         <w:lastRenderedPageBreak/>
-        <w:drawing>
-          <wp:inline distT="0" distB="0" distL="0" distR="0" wp14:anchorId="785B74D5" wp14:editId="093C59D2">
-            <wp:extent cx="5943600" cy="4886325"/>
-            <wp:effectExtent l="0" t="0" r="0" b="9525"/>
-            <wp:docPr id="4" name="Picture 4"/>
-            <wp:cNvGraphicFramePr>
-              <a:graphicFrameLocks xmlns:a="http://schemas.openxmlformats.org/drawingml/2006/main" noChangeAspect="1"/>
-            </wp:cNvGraphicFramePr>
-            <a:graphic xmlns:a="http://schemas.openxmlformats.org/drawingml/2006/main">
-              <a:graphicData uri="http://schemas.openxmlformats.org/drawingml/2006/picture">
-                <pic:pic xmlns:pic="http://schemas.openxmlformats.org/drawingml/2006/picture">
-                  <pic:nvPicPr>
-                    <pic:cNvPr id="1" name=""/>
-                    <pic:cNvPicPr/>
-                  </pic:nvPicPr>
-                  <pic:blipFill>
-                    <a:blip r:embed="rId7"/>
-                    <a:stretch>
-                      <a:fillRect/>
-                    </a:stretch>
-                  </pic:blipFill>
-                  <pic:spPr>
-                    <a:xfrm>
-                      <a:off x="0" y="0"/>
-                      <a:ext cx="5943600" cy="4886325"/>
-                    </a:xfrm>
-                    <a:prstGeom prst="rect">
-                      <a:avLst/>
-                    </a:prstGeom>
-                  </pic:spPr>
-                </pic:pic>
-              </a:graphicData>
-            </a:graphic>
-          </wp:inline>
-        </w:drawing>
-      </w:r>
-    </w:p>
-    <w:p>
-      <w:r>
-        <w:t xml:space="preserve">The feature importance summary shows mostly logical features having the strongest predictive performance.  A potential further improvement would be building on the stop words, adding pronouns or phrases from meeting minutes that were addressing participants.  Further spell checking would assist in removing word fragments that were viewed as important </w:t>
+        <w:t>Here we see similar themes coming, some logical topics we would expect to be frequently discussed.  Further in-depth LDA analysis may assist in determining what meaningful topics could be typically discussed before rate decreases.  Typically rate decreases happen when the US economy enters a recession, so two common themes should be likely coming up, even though they may seem contradictory: high fed confidence in the economy or low fed confidence in the economy.  Recessions typically follow periods of rate hikes, so the fed may be over-confident in the strength before a recession, and hike rates too far.  Their communications during that time may be highly optimistic and confident.  They may also begin warning of an upcoming recession, economic weakness, or over-valuations in financial markets before a recession.  It may be useful to run LDA on a smaller set of pre-recession data.</w:t>
+      </w:r>
+    </w:p>
+    <w:p>
+      <w:r>
+        <w:t>Misclassification Review</w:t>
+      </w:r>
+    </w:p>
+    <w:p>
+      <w:r>
+        <w:t>Below is a comparison of the actual interest rate, the actual 6-month change, and the model’s predicted changes.  Note that the specific predictions for this are based on the last train/test sample that was taken.  Specific predictions will vary based on this random split, but the results for every split will be similar.</w:t>
+      </w:r>
+    </w:p>
+    <w:p>
+      <w:pPr>
+        <w:pStyle w:val="HTMLPreformatted"/>
+      </w:pPr>
+      <w:proofErr w:type="gramStart"/>
+      <w:r>
+        <w:rPr>
+          <w:rStyle w:val="HTMLCode"/>
+        </w:rPr>
+        <w:t>![</w:t>
+      </w:r>
+      <w:proofErr w:type="gramEnd"/>
+      <w:r>
+        <w:rPr>
+          <w:rStyle w:val="HTMLCode"/>
+        </w:rPr>
+        <w:t>7</w:t>
+      </w:r>
+      <w:r>
+        <w:rPr>
+          <w:rStyle w:val="HTMLCode"/>
+        </w:rPr>
+        <w:t>](images/</w:t>
+      </w:r>
+      <w:r>
+        <w:rPr>
+          <w:rStyle w:val="HTMLCode"/>
+        </w:rPr>
+        <w:t>7</w:t>
+      </w:r>
+      <w:r>
+        <w:rPr>
+          <w:rStyle w:val="HTMLCode"/>
+        </w:rPr>
+        <w:t>.</w:t>
+      </w:r>
+      <w:r>
+        <w:rPr>
+          <w:rStyle w:val="HTMLCode"/>
+        </w:rPr>
+        <w:t>png</w:t>
+      </w:r>
+      <w:r>
+        <w:rPr>
+          <w:rStyle w:val="HTMLCode"/>
+        </w:rPr>
+        <w:t>)</w:t>
+      </w:r>
+    </w:p>
+    <w:p/>
+    <w:p>
+      <w:proofErr w:type="gramStart"/>
+      <w:r>
+        <w:t>Next</w:t>
+      </w:r>
+      <w:proofErr w:type="gramEnd"/>
+      <w:r>
+        <w:t xml:space="preserve"> we’ll review a few examples of interest rate environments that it handles well, where it didn’t handle it well, and review the logic behind how it was mistaken.</w:t>
+      </w:r>
+    </w:p>
+    <w:p>
+      <w:r>
+        <w:t>Current rate environment</w:t>
+      </w:r>
+    </w:p>
+    <w:p>
+      <w:pPr>
+        <w:pStyle w:val="HTMLPreformatted"/>
+      </w:pPr>
+      <w:proofErr w:type="gramStart"/>
+      <w:r>
+        <w:rPr>
+          <w:rStyle w:val="HTMLCode"/>
+        </w:rPr>
+        <w:t>![</w:t>
+      </w:r>
+      <w:proofErr w:type="gramEnd"/>
+      <w:r>
+        <w:rPr>
+          <w:rStyle w:val="HTMLCode"/>
+        </w:rPr>
+        <w:t>8</w:t>
+      </w:r>
+      <w:r>
+        <w:rPr>
+          <w:rStyle w:val="HTMLCode"/>
+        </w:rPr>
+        <w:t>](images/</w:t>
+      </w:r>
+      <w:r>
+        <w:rPr>
+          <w:rStyle w:val="HTMLCode"/>
+        </w:rPr>
+        <w:t>8</w:t>
+      </w:r>
+      <w:r>
+        <w:rPr>
+          <w:rStyle w:val="HTMLCode"/>
+        </w:rPr>
+        <w:t>.</w:t>
+      </w:r>
+      <w:r>
+        <w:rPr>
+          <w:rStyle w:val="HTMLCode"/>
+        </w:rPr>
+        <w:t>png</w:t>
+      </w:r>
+      <w:r>
+        <w:rPr>
+          <w:rStyle w:val="HTMLCode"/>
+        </w:rPr>
+        <w:t>)</w:t>
+      </w:r>
+    </w:p>
+    <w:p/>
+    <w:p>
+      <w:r>
+        <w:t xml:space="preserve">The model was able to identify the historically unusual low interest rate environment we’ve been in globally since the 2008 recession.  </w:t>
+      </w:r>
+      <w:r>
+        <w:t xml:space="preserve">It </w:t>
+      </w:r>
+      <w:r>
+        <w:t xml:space="preserve">predicted stable rates, and continues to predict further rate increases as the year moves on.  We are currently in one of the longest market </w:t>
+      </w:r>
+      <w:proofErr w:type="gramStart"/>
+      <w:r>
+        <w:t>bull</w:t>
+      </w:r>
+      <w:proofErr w:type="gramEnd"/>
+      <w:r>
+        <w:t xml:space="preserve"> runs in history, a recession is likely lurking around the corner for US markets as of early 2019.  </w:t>
+      </w:r>
+      <w:proofErr w:type="gramStart"/>
+      <w:r>
+        <w:t>Next</w:t>
+      </w:r>
+      <w:proofErr w:type="gramEnd"/>
+      <w:r>
+        <w:t xml:space="preserve"> we’ll review how the model handled the 2008 recession.</w:t>
+      </w:r>
+    </w:p>
+    <w:p>
+      <w:r>
+        <w:t>2008 Recession</w:t>
+      </w:r>
+    </w:p>
+    <w:p>
+      <w:pPr>
+        <w:pStyle w:val="HTMLPreformatted"/>
+      </w:pPr>
+      <w:proofErr w:type="gramStart"/>
+      <w:r>
+        <w:rPr>
+          <w:rStyle w:val="HTMLCode"/>
+        </w:rPr>
+        <w:t>![</w:t>
+      </w:r>
+      <w:proofErr w:type="gramEnd"/>
+      <w:r>
+        <w:rPr>
+          <w:rStyle w:val="HTMLCode"/>
+        </w:rPr>
+        <w:t>9</w:t>
+      </w:r>
+      <w:r>
+        <w:rPr>
+          <w:rStyle w:val="HTMLCode"/>
+        </w:rPr>
+        <w:t>](images/</w:t>
+      </w:r>
+      <w:r>
+        <w:rPr>
+          <w:rStyle w:val="HTMLCode"/>
+        </w:rPr>
+        <w:t>9</w:t>
+      </w:r>
+      <w:r>
+        <w:rPr>
+          <w:rStyle w:val="HTMLCode"/>
+        </w:rPr>
+        <w:t>.</w:t>
+      </w:r>
+      <w:r>
+        <w:rPr>
+          <w:rStyle w:val="HTMLCode"/>
+        </w:rPr>
+        <w:t>png</w:t>
+      </w:r>
+      <w:r>
+        <w:rPr>
+          <w:rStyle w:val="HTMLCode"/>
+        </w:rPr>
+        <w:t>)</w:t>
+      </w:r>
+    </w:p>
+    <w:p/>
+    <w:p>
+      <w:r>
+        <w:t xml:space="preserve">Again, the top line is the actual 6-month change, the bottom line is the predicted change.  </w:t>
+      </w:r>
+      <w:r>
+        <w:t xml:space="preserve">Leading up to the 2008 crash, as typically happens, interest rates were steadily increasing then dropped after the recession hit.  </w:t>
+      </w:r>
+      <w:r>
+        <w:t>In this iteration (based on the random train/test split), the model experienced confusion on just when the rate hikes would stop and plateau.  It would have been late on the drop, but identified when thing would hit the bottom and become flat.</w:t>
+      </w:r>
+      <w:r>
+        <w:t xml:space="preserve">  </w:t>
+      </w:r>
+    </w:p>
+    <w:p>
+      <w:r>
+        <w:t>Dot-Com Crash</w:t>
+      </w:r>
+    </w:p>
+    <w:p>
+      <w:pPr>
+        <w:pStyle w:val="HTMLPreformatted"/>
+      </w:pPr>
+      <w:proofErr w:type="gramStart"/>
+      <w:r>
+        <w:rPr>
+          <w:rStyle w:val="HTMLCode"/>
+        </w:rPr>
+        <w:t>![</w:t>
+      </w:r>
+      <w:proofErr w:type="gramEnd"/>
+      <w:r>
+        <w:rPr>
+          <w:rStyle w:val="HTMLCode"/>
+        </w:rPr>
+        <w:t>10</w:t>
+      </w:r>
+      <w:r>
+        <w:rPr>
+          <w:rStyle w:val="HTMLCode"/>
+        </w:rPr>
+        <w:t>](images/</w:t>
+      </w:r>
+      <w:r>
+        <w:rPr>
+          <w:rStyle w:val="HTMLCode"/>
+        </w:rPr>
+        <w:t>10</w:t>
+      </w:r>
+      <w:r>
+        <w:rPr>
+          <w:rStyle w:val="HTMLCode"/>
+        </w:rPr>
+        <w:t>.</w:t>
+      </w:r>
+      <w:r>
+        <w:rPr>
+          <w:rStyle w:val="HTMLCode"/>
+        </w:rPr>
+        <w:t>png</w:t>
+      </w:r>
+      <w:r>
+        <w:rPr>
+          <w:rStyle w:val="HTMLCode"/>
+        </w:rPr>
+        <w:t>)</w:t>
+      </w:r>
+    </w:p>
+    <w:p/>
+    <w:p>
+      <w:r>
+        <w:lastRenderedPageBreak/>
+        <w:t xml:space="preserve">As we usually see, the interest rates were steadily increasing leading up to the dot-com crash.  </w:t>
+      </w:r>
+      <w:r>
+        <w:t xml:space="preserve">In this model iteration, it experienced some confusion on the way down again.  Later </w:t>
+      </w:r>
+      <w:proofErr w:type="gramStart"/>
+      <w:r>
+        <w:t>on</w:t>
+      </w:r>
+      <w:proofErr w:type="gramEnd"/>
+      <w:r>
+        <w:t xml:space="preserve"> in this technical document, we’ll be reviewing how the model can be improved, and how this </w:t>
       </w:r>
       <w:proofErr w:type="spellStart"/>
       <w:r>
-        <w:t>n_gram</w:t>
+        <w:t>volitility</w:t>
       </w:r>
       <w:proofErr w:type="spellEnd"/>
       <w:r>
-        <w:t xml:space="preserve"> features.</w:t>
-      </w:r>
-    </w:p>
-    <w:p>
-      <w:r>
-        <w:t>Accuracy Review</w:t>
-      </w:r>
-    </w:p>
-    <w:p>
-      <w:r>
-        <w:t xml:space="preserve">The model achieves approximately 65% accuracy currently.  A higher accuracy is potentially undesirable, due to the nature of the features used in creating the predictions.  The real future interest rates are not always a function of what the FOMC intends on doing.  The Federal Reserve would only be able to precisely predict their own future actions if they had perfect information on the state of the economy and financial markets in the future.  A model that does achieve a very high accuracy may very likely be finding non-ideal features to predict future rates, such as dates or proper nouns.  </w:t>
-      </w:r>
-    </w:p>
-    <w:p>
-      <w:r>
-        <w:rPr>
-          <w:noProof/>
-        </w:rPr>
-        <w:lastRenderedPageBreak/>
-        <w:drawing>
-          <wp:inline distT="0" distB="0" distL="0" distR="0" wp14:anchorId="37B6C4F9" wp14:editId="79AF5B26">
-            <wp:extent cx="3448050" cy="1304925"/>
-            <wp:effectExtent l="0" t="0" r="0" b="9525"/>
-            <wp:docPr id="5" name="Picture 5"/>
-            <wp:cNvGraphicFramePr>
-              <a:graphicFrameLocks xmlns:a="http://schemas.openxmlformats.org/drawingml/2006/main" noChangeAspect="1"/>
-            </wp:cNvGraphicFramePr>
-            <a:graphic xmlns:a="http://schemas.openxmlformats.org/drawingml/2006/main">
-              <a:graphicData uri="http://schemas.openxmlformats.org/drawingml/2006/picture">
-                <pic:pic xmlns:pic="http://schemas.openxmlformats.org/drawingml/2006/picture">
-                  <pic:nvPicPr>
-                    <pic:cNvPr id="1" name=""/>
-                    <pic:cNvPicPr/>
-                  </pic:nvPicPr>
-                  <pic:blipFill>
-                    <a:blip r:embed="rId8"/>
-                    <a:stretch>
-                      <a:fillRect/>
-                    </a:stretch>
-                  </pic:blipFill>
-                  <pic:spPr>
-                    <a:xfrm>
-                      <a:off x="0" y="0"/>
-                      <a:ext cx="3448050" cy="1304925"/>
-                    </a:xfrm>
-                    <a:prstGeom prst="rect">
-                      <a:avLst/>
-                    </a:prstGeom>
-                  </pic:spPr>
-                </pic:pic>
-              </a:graphicData>
-            </a:graphic>
-          </wp:inline>
-        </w:drawing>
-      </w:r>
-    </w:p>
-    <w:p>
-      <w:r>
-        <w:t>Topic Analysis</w:t>
-      </w:r>
-    </w:p>
-    <w:p>
-      <w:r>
-        <w:t xml:space="preserve">Using LDA, we can review an estimated grouping of topics that were discussed in communications that </w:t>
+        <w:t xml:space="preserve"> can be reduced.  Currently each month observation is treated as a unique and isolated </w:t>
       </w:r>
       <w:proofErr w:type="spellStart"/>
       <w:r>
-        <w:t>preceeded</w:t>
+        <w:t>occurence</w:t>
       </w:r>
       <w:proofErr w:type="spellEnd"/>
       <w:r>
-        <w:t xml:space="preserve"> reductions or increases in actual interest rates.  Reviewing the topics for the topics that </w:t>
-      </w:r>
-      <w:proofErr w:type="spellStart"/>
-      <w:r>
-        <w:t>preceeded</w:t>
-      </w:r>
-      <w:proofErr w:type="spellEnd"/>
-      <w:r>
-        <w:t xml:space="preserve"> increases:</w:t>
-      </w:r>
-    </w:p>
-    <w:p>
-      <w:r>
-        <w:rPr>
-          <w:noProof/>
-        </w:rPr>
-        <w:drawing>
-          <wp:inline distT="0" distB="0" distL="0" distR="0" wp14:anchorId="20616DC9" wp14:editId="4BFFB0C4">
-            <wp:extent cx="5943600" cy="2875915"/>
-            <wp:effectExtent l="0" t="0" r="0" b="635"/>
-            <wp:docPr id="17" name="Picture 17"/>
-            <wp:cNvGraphicFramePr>
-              <a:graphicFrameLocks xmlns:a="http://schemas.openxmlformats.org/drawingml/2006/main" noChangeAspect="1"/>
-            </wp:cNvGraphicFramePr>
-            <a:graphic xmlns:a="http://schemas.openxmlformats.org/drawingml/2006/main">
-              <a:graphicData uri="http://schemas.openxmlformats.org/drawingml/2006/picture">
-                <pic:pic xmlns:pic="http://schemas.openxmlformats.org/drawingml/2006/picture">
-                  <pic:nvPicPr>
-                    <pic:cNvPr id="1" name=""/>
-                    <pic:cNvPicPr/>
-                  </pic:nvPicPr>
-                  <pic:blipFill>
-                    <a:blip r:embed="rId9"/>
-                    <a:stretch>
-                      <a:fillRect/>
-                    </a:stretch>
-                  </pic:blipFill>
-                  <pic:spPr>
-                    <a:xfrm>
-                      <a:off x="0" y="0"/>
-                      <a:ext cx="5943600" cy="2875915"/>
-                    </a:xfrm>
-                    <a:prstGeom prst="rect">
-                      <a:avLst/>
-                    </a:prstGeom>
-                  </pic:spPr>
-                </pic:pic>
-              </a:graphicData>
-            </a:graphic>
-          </wp:inline>
-        </w:drawing>
-      </w:r>
-    </w:p>
-    <w:p>
-      <w:r>
-        <w:t xml:space="preserve">The discussion topics may not be the same as the </w:t>
-      </w:r>
-      <w:r>
-        <w:t xml:space="preserve">important features for the model.  In the above example LDA analysis, </w:t>
-      </w:r>
-      <w:proofErr w:type="spellStart"/>
-      <w:r>
-        <w:t>n_gram</w:t>
-      </w:r>
-      <w:proofErr w:type="spellEnd"/>
-      <w:r>
-        <w:t xml:space="preserve"> range of </w:t>
-      </w:r>
+        <w:t xml:space="preserve">, the previous interest rates are not considered.  </w:t>
+      </w:r>
+    </w:p>
+    <w:p/>
+    <w:p>
+      <w:r>
+        <w:t>Part 4: Model Improvement</w:t>
+      </w:r>
+    </w:p>
+    <w:p>
+      <w:r>
+        <w:t xml:space="preserve">Interest rate data inherently has a time series component.  In this model, each observation point is treated as an independent occurrence with no direct connection to the points before or after.  Considering the data as completely independent can still create a fairly useful model, as seen above.  The model was fit and tested on a random train/test split of 75%/25%.  </w:t>
+      </w:r>
+    </w:p>
+    <w:p>
+      <w:r>
+        <w:t xml:space="preserve">When trained this way, the model has a view into all historical interest rate environments.  This includes this current unusual low interest rate environment.  The model may still be fitting to non-ideal features, such as proper nouns.  Ideally, the model should be able to generalize past data into future </w:t>
+      </w:r>
+      <w:r>
+        <w:t>rate changes.  It should be able to find universal communication cues, not time period dependent cues.</w:t>
+      </w:r>
+    </w:p>
+    <w:p>
+      <w:r>
+        <w:t>To test this theory, testing was done with a time-series based train/test split.  First, by training on data before 2008</w:t>
+      </w:r>
+      <w:r>
+        <w:t>,</w:t>
+      </w:r>
+      <w:r>
+        <w:t xml:space="preserve"> and second </w:t>
+      </w:r>
+      <w:r>
+        <w:t>training</w:t>
+      </w:r>
+      <w:r>
+        <w:t xml:space="preserve"> only on data before 2000.  The initial results are below for the </w:t>
+      </w:r>
+      <w:r>
+        <w:t>first</w:t>
+      </w:r>
+      <w:r>
+        <w:t xml:space="preserve"> split at the year 2008:</w:t>
+      </w:r>
+    </w:p>
+    <w:p>
+      <w:pPr>
+        <w:pStyle w:val="HTMLPreformatted"/>
+      </w:pPr>
       <w:proofErr w:type="gramStart"/>
       <w:r>
-        <w:t>3 and 4 word</w:t>
+        <w:rPr>
+          <w:rStyle w:val="HTMLCode"/>
+        </w:rPr>
+        <w:t>![</w:t>
       </w:r>
       <w:proofErr w:type="gramEnd"/>
       <w:r>
-        <w:t xml:space="preserve"> strings were used with the TFIDF vectorizer.  We can see word fragments are prevalent, again showing that further in-depth spell checking may improve the model.  We do see common logical topics coming up, such as discussing manufacturing orders, financial markets, and money supply.  If we compare this to LDA below on communications that </w:t>
-      </w:r>
-      <w:proofErr w:type="spellStart"/>
-      <w:r>
-        <w:t>preceeded</w:t>
-      </w:r>
-      <w:proofErr w:type="spellEnd"/>
-      <w:r>
-        <w:t xml:space="preserve"> rate decreases:</w:t>
-      </w:r>
-    </w:p>
-    <w:p>
-      <w:r>
-        <w:rPr>
-          <w:noProof/>
-        </w:rPr>
-        <w:lastRenderedPageBreak/>
-        <w:drawing>
-          <wp:inline distT="0" distB="0" distL="0" distR="0" wp14:anchorId="4D3F9FAD" wp14:editId="53D13E03">
-            <wp:extent cx="5943600" cy="2922905"/>
-            <wp:effectExtent l="0" t="0" r="0" b="0"/>
-            <wp:docPr id="18" name="Picture 18"/>
-            <wp:cNvGraphicFramePr>
-              <a:graphicFrameLocks xmlns:a="http://schemas.openxmlformats.org/drawingml/2006/main" noChangeAspect="1"/>
-            </wp:cNvGraphicFramePr>
-            <a:graphic xmlns:a="http://schemas.openxmlformats.org/drawingml/2006/main">
-              <a:graphicData uri="http://schemas.openxmlformats.org/drawingml/2006/picture">
-                <pic:pic xmlns:pic="http://schemas.openxmlformats.org/drawingml/2006/picture">
-                  <pic:nvPicPr>
-                    <pic:cNvPr id="1" name=""/>
-                    <pic:cNvPicPr/>
-                  </pic:nvPicPr>
-                  <pic:blipFill>
-                    <a:blip r:embed="rId10"/>
-                    <a:stretch>
-                      <a:fillRect/>
-                    </a:stretch>
-                  </pic:blipFill>
-                  <pic:spPr>
-                    <a:xfrm>
-                      <a:off x="0" y="0"/>
-                      <a:ext cx="5943600" cy="2922905"/>
-                    </a:xfrm>
-                    <a:prstGeom prst="rect">
-                      <a:avLst/>
-                    </a:prstGeom>
-                  </pic:spPr>
-                </pic:pic>
-              </a:graphicData>
-            </a:graphic>
-          </wp:inline>
-        </w:drawing>
-      </w:r>
-    </w:p>
-    <w:p>
-      <w:r>
-        <w:t>Here we see similar themes coming, some logical topics we would expect to be frequently discussed.  Further in-depth LDA analysis may assist in determining what meaningful topics could be typically discussed before rate decreases.  Typically rate decreases happen when the US economy enters a recession, so two common themes should be likely coming up, even though they may seem contradictory: high fed confidence in the economy or low fed confidence in the economy.  Recessions typically follow periods of rate hikes, so the fed may be over-confident in the strength before a recession, and hike rates too far.  Their communications during that time may be highly optimistic and confident.  They may also begin warning of an upcoming recession, economic weakness, or over-valuations in financial markets before a recession.  It may be useful to run LDA on a smaller set of pre-recession data.</w:t>
-      </w:r>
-    </w:p>
-    <w:p>
-      <w:r>
-        <w:t>Misclassification Review</w:t>
-      </w:r>
-    </w:p>
-    <w:p>
-      <w:r>
-        <w:t>Below is a comparison of the actual interest rate, the actual 6-month change, and the model’s predicted changes.  Note that the specific predictions for this are based on the last train/test sample that was taken.  Specific predictions will vary based on this random split, but the results for every split will be similar.</w:t>
-      </w:r>
-    </w:p>
-    <w:p>
-      <w:r>
-        <w:rPr>
-          <w:noProof/>
-        </w:rPr>
-        <w:lastRenderedPageBreak/>
-        <w:drawing>
-          <wp:inline distT="0" distB="0" distL="0" distR="0" wp14:anchorId="63D8F7FC" wp14:editId="2451AEDD">
-            <wp:extent cx="5943600" cy="3004820"/>
-            <wp:effectExtent l="0" t="0" r="0" b="5080"/>
-            <wp:docPr id="19" name="Picture 19"/>
-            <wp:cNvGraphicFramePr>
-              <a:graphicFrameLocks xmlns:a="http://schemas.openxmlformats.org/drawingml/2006/main" noChangeAspect="1"/>
-            </wp:cNvGraphicFramePr>
-            <a:graphic xmlns:a="http://schemas.openxmlformats.org/drawingml/2006/main">
-              <a:graphicData uri="http://schemas.openxmlformats.org/drawingml/2006/picture">
-                <pic:pic xmlns:pic="http://schemas.openxmlformats.org/drawingml/2006/picture">
-                  <pic:nvPicPr>
-                    <pic:cNvPr id="1" name=""/>
-                    <pic:cNvPicPr/>
-                  </pic:nvPicPr>
-                  <pic:blipFill>
-                    <a:blip r:embed="rId11"/>
-                    <a:stretch>
-                      <a:fillRect/>
-                    </a:stretch>
-                  </pic:blipFill>
-                  <pic:spPr>
-                    <a:xfrm>
-                      <a:off x="0" y="0"/>
-                      <a:ext cx="5943600" cy="3004820"/>
-                    </a:xfrm>
-                    <a:prstGeom prst="rect">
-                      <a:avLst/>
-                    </a:prstGeom>
-                  </pic:spPr>
-                </pic:pic>
-              </a:graphicData>
-            </a:graphic>
-          </wp:inline>
-        </w:drawing>
-      </w:r>
-    </w:p>
-    <w:p>
+        <w:rPr>
+          <w:rStyle w:val="HTMLCode"/>
+        </w:rPr>
+        <w:t>11</w:t>
+      </w:r>
+      <w:r>
+        <w:rPr>
+          <w:rStyle w:val="HTMLCode"/>
+        </w:rPr>
+        <w:t>](images/</w:t>
+      </w:r>
+      <w:r>
+        <w:rPr>
+          <w:rStyle w:val="HTMLCode"/>
+        </w:rPr>
+        <w:t>11</w:t>
+      </w:r>
+      <w:r>
+        <w:rPr>
+          <w:rStyle w:val="HTMLCode"/>
+        </w:rPr>
+        <w:t>.</w:t>
+      </w:r>
+      <w:r>
+        <w:rPr>
+          <w:rStyle w:val="HTMLCode"/>
+        </w:rPr>
+        <w:t>png</w:t>
+      </w:r>
+      <w:r>
+        <w:rPr>
+          <w:rStyle w:val="HTMLCode"/>
+        </w:rPr>
+        <w:t>)</w:t>
+      </w:r>
+    </w:p>
+    <w:p/>
+    <w:p>
+      <w:r>
+        <w:t>The model performs very well as expected until 2008</w:t>
+      </w:r>
+      <w:r>
+        <w:t xml:space="preserve"> since it had a complete view of the data</w:t>
+      </w:r>
+      <w:r>
+        <w:t>, then falls apart with erratic predictions</w:t>
+      </w:r>
+      <w:r>
+        <w:t xml:space="preserve"> after 2008</w:t>
+      </w:r>
+      <w:r>
+        <w:t>.  It moves month to month between forecasting an increase or decrease.  We can correct this problem by using a single period rounded moving average.  The results of the change are below:</w:t>
+      </w:r>
+    </w:p>
+    <w:p>
+      <w:pPr>
+        <w:pStyle w:val="HTMLPreformatted"/>
+      </w:pPr>
       <w:proofErr w:type="gramStart"/>
       <w:r>
-        <w:t>Next</w:t>
+        <w:rPr>
+          <w:rStyle w:val="HTMLCode"/>
+        </w:rPr>
+        <w:t>![</w:t>
       </w:r>
       <w:proofErr w:type="gramEnd"/>
       <w:r>
-        <w:t xml:space="preserve"> we’ll review a few examples of interest rate environments that it handles well, where it didn’t handle it well, and review the logic behind how it was mistaken.</w:t>
-      </w:r>
-    </w:p>
-    <w:p>
-      <w:r>
-        <w:t>Current rate environment</w:t>
-      </w:r>
-    </w:p>
-    <w:p>
-      <w:r>
-        <w:rPr>
-          <w:noProof/>
-        </w:rPr>
-        <w:drawing>
-          <wp:inline distT="0" distB="0" distL="0" distR="0" wp14:anchorId="218A8BEB" wp14:editId="5B26687F">
-            <wp:extent cx="2543175" cy="2266950"/>
-            <wp:effectExtent l="0" t="0" r="9525" b="0"/>
-            <wp:docPr id="20" name="Picture 20"/>
-            <wp:cNvGraphicFramePr>
-              <a:graphicFrameLocks xmlns:a="http://schemas.openxmlformats.org/drawingml/2006/main" noChangeAspect="1"/>
-            </wp:cNvGraphicFramePr>
-            <a:graphic xmlns:a="http://schemas.openxmlformats.org/drawingml/2006/main">
-              <a:graphicData uri="http://schemas.openxmlformats.org/drawingml/2006/picture">
-                <pic:pic xmlns:pic="http://schemas.openxmlformats.org/drawingml/2006/picture">
-                  <pic:nvPicPr>
-                    <pic:cNvPr id="1" name=""/>
-                    <pic:cNvPicPr/>
-                  </pic:nvPicPr>
-                  <pic:blipFill>
-                    <a:blip r:embed="rId12"/>
-                    <a:stretch>
-                      <a:fillRect/>
-                    </a:stretch>
-                  </pic:blipFill>
-                  <pic:spPr>
-                    <a:xfrm>
-                      <a:off x="0" y="0"/>
-                      <a:ext cx="2543175" cy="2266950"/>
-                    </a:xfrm>
-                    <a:prstGeom prst="rect">
-                      <a:avLst/>
-                    </a:prstGeom>
-                  </pic:spPr>
-                </pic:pic>
-              </a:graphicData>
-            </a:graphic>
-          </wp:inline>
-        </w:drawing>
-      </w:r>
-    </w:p>
-    <w:p>
-      <w:r>
-        <w:t xml:space="preserve">The model was able to identify the historically unusual low interest rate environment we’ve been in globally since the 2008 recession.  </w:t>
-      </w:r>
-      <w:r>
-        <w:t xml:space="preserve">It </w:t>
-      </w:r>
-      <w:r>
-        <w:t xml:space="preserve">predicted stable rates, and continues to predict further rate increases as the year moves on.  We are currently in one of the longest market </w:t>
+        <w:rPr>
+          <w:rStyle w:val="HTMLCode"/>
+        </w:rPr>
+        <w:t>12</w:t>
+      </w:r>
+      <w:r>
+        <w:rPr>
+          <w:rStyle w:val="HTMLCode"/>
+        </w:rPr>
+        <w:t>](images/</w:t>
+      </w:r>
+      <w:r>
+        <w:rPr>
+          <w:rStyle w:val="HTMLCode"/>
+        </w:rPr>
+        <w:t>12</w:t>
+      </w:r>
+      <w:r>
+        <w:rPr>
+          <w:rStyle w:val="HTMLCode"/>
+        </w:rPr>
+        <w:t>.jpg)</w:t>
+      </w:r>
+    </w:p>
+    <w:p/>
+    <w:p>
+      <w:r>
+        <w:t xml:space="preserve">By smoothing out the predictions, </w:t>
+      </w:r>
+      <w:r>
+        <w:t>using</w:t>
+      </w:r>
+      <w:r>
+        <w:t xml:space="preserve"> the single period moving average, the confusion the model experienced month to month averages out to a fairly accurate long-term prediction.  </w:t>
       </w:r>
       <w:proofErr w:type="gramStart"/>
       <w:r>
-        <w:t>bull</w:t>
+        <w:t>Again</w:t>
       </w:r>
       <w:proofErr w:type="gramEnd"/>
       <w:r>
-        <w:t xml:space="preserve"> runs in history, a recession is likely lurking around the corner for US markets as of early 2019.  </w:t>
-      </w:r>
+        <w:t xml:space="preserve"> to note, the above model was only trained on data until 2008, so it had no information on proper nouns or dates to connect to the current rate environment of the past 10 years</w:t>
+      </w:r>
+      <w:r>
+        <w:t>.  It was not trained on the full dataset before 2008, only a random 75% partial sample.</w:t>
+      </w:r>
+    </w:p>
+    <w:p>
+      <w:r>
+        <w:t>Below are the moving average predictions with a model trained only until the year 2000:</w:t>
+      </w:r>
+    </w:p>
+    <w:p>
+      <w:pPr>
+        <w:pStyle w:val="HTMLPreformatted"/>
+      </w:pPr>
       <w:proofErr w:type="gramStart"/>
       <w:r>
-        <w:t>Next</w:t>
+        <w:rPr>
+          <w:rStyle w:val="HTMLCode"/>
+        </w:rPr>
+        <w:t>!</w:t>
       </w:r>
       <w:proofErr w:type="gramEnd"/>
       <w:r>
-        <w:t xml:space="preserve"> we’ll review how the model handled the 2008 recession.</w:t>
-      </w:r>
-    </w:p>
-    <w:p>
-      <w:r>
-        <w:t>2008 Recession</w:t>
-      </w:r>
-    </w:p>
-    <w:p>
-      <w:r>
-        <w:rPr>
-          <w:noProof/>
-        </w:rPr>
-        <w:lastRenderedPageBreak/>
-        <w:drawing>
-          <wp:inline distT="0" distB="0" distL="0" distR="0" wp14:anchorId="7F84B92B" wp14:editId="21C0A3D4">
-            <wp:extent cx="1562100" cy="2314575"/>
-            <wp:effectExtent l="0" t="0" r="0" b="9525"/>
-            <wp:docPr id="21" name="Picture 21"/>
-            <wp:cNvGraphicFramePr>
-              <a:graphicFrameLocks xmlns:a="http://schemas.openxmlformats.org/drawingml/2006/main" noChangeAspect="1"/>
-            </wp:cNvGraphicFramePr>
-            <a:graphic xmlns:a="http://schemas.openxmlformats.org/drawingml/2006/main">
-              <a:graphicData uri="http://schemas.openxmlformats.org/drawingml/2006/picture">
-                <pic:pic xmlns:pic="http://schemas.openxmlformats.org/drawingml/2006/picture">
-                  <pic:nvPicPr>
-                    <pic:cNvPr id="1" name=""/>
-                    <pic:cNvPicPr/>
-                  </pic:nvPicPr>
-                  <pic:blipFill>
-                    <a:blip r:embed="rId13"/>
-                    <a:stretch>
-                      <a:fillRect/>
-                    </a:stretch>
-                  </pic:blipFill>
-                  <pic:spPr>
-                    <a:xfrm>
-                      <a:off x="0" y="0"/>
-                      <a:ext cx="1562100" cy="2314575"/>
-                    </a:xfrm>
-                    <a:prstGeom prst="rect">
-                      <a:avLst/>
-                    </a:prstGeom>
-                  </pic:spPr>
-                </pic:pic>
-              </a:graphicData>
-            </a:graphic>
-          </wp:inline>
-        </w:drawing>
-      </w:r>
-    </w:p>
-    <w:p>
-      <w:r>
-        <w:t xml:space="preserve">Again, the top line is the actual 6-month change, the bottom line is the predicted change.  </w:t>
-      </w:r>
-      <w:r>
-        <w:t xml:space="preserve">Leading up to the 2008 crash, as typically happens, interest rates were steadily increasing then dropped after the recession hit.  </w:t>
-      </w:r>
-      <w:r>
-        <w:t>In this iteration (based on the random train/test split), the model experienced confusion on just when the rate hikes would stop and plateau.  It would have been late on the drop, but identified when thing would hit the bottom and become flat.</w:t>
-      </w:r>
-      <w:r>
-        <w:t xml:space="preserve">  </w:t>
-      </w:r>
-    </w:p>
-    <w:p>
-      <w:r>
-        <w:t>Dot-Com Crash</w:t>
-      </w:r>
-    </w:p>
-    <w:p>
-      <w:r>
-        <w:rPr>
-          <w:noProof/>
-        </w:rPr>
-        <w:drawing>
-          <wp:inline distT="0" distB="0" distL="0" distR="0" wp14:anchorId="4B23FB6A" wp14:editId="3E710173">
-            <wp:extent cx="1628775" cy="2543175"/>
-            <wp:effectExtent l="0" t="0" r="9525" b="9525"/>
-            <wp:docPr id="22" name="Picture 22"/>
-            <wp:cNvGraphicFramePr>
-              <a:graphicFrameLocks xmlns:a="http://schemas.openxmlformats.org/drawingml/2006/main" noChangeAspect="1"/>
-            </wp:cNvGraphicFramePr>
-            <a:graphic xmlns:a="http://schemas.openxmlformats.org/drawingml/2006/main">
-              <a:graphicData uri="http://schemas.openxmlformats.org/drawingml/2006/picture">
-                <pic:pic xmlns:pic="http://schemas.openxmlformats.org/drawingml/2006/picture">
-                  <pic:nvPicPr>
-                    <pic:cNvPr id="1" name=""/>
-                    <pic:cNvPicPr/>
-                  </pic:nvPicPr>
-                  <pic:blipFill>
-                    <a:blip r:embed="rId14"/>
-                    <a:stretch>
-                      <a:fillRect/>
-                    </a:stretch>
-                  </pic:blipFill>
-                  <pic:spPr>
-                    <a:xfrm>
-                      <a:off x="0" y="0"/>
-                      <a:ext cx="1628775" cy="2543175"/>
-                    </a:xfrm>
-                    <a:prstGeom prst="rect">
-                      <a:avLst/>
-                    </a:prstGeom>
-                  </pic:spPr>
-                </pic:pic>
-              </a:graphicData>
-            </a:graphic>
-          </wp:inline>
-        </w:drawing>
-      </w:r>
-    </w:p>
-    <w:p>
-      <w:r>
-        <w:t xml:space="preserve">As we usually see, the interest rates were steadily increasing leading up to the dot-com crash.  </w:t>
-      </w:r>
-      <w:r>
-        <w:t xml:space="preserve">In this model iteration, it experienced some confusion on the way down again.  Later </w:t>
-      </w:r>
-      <w:proofErr w:type="gramStart"/>
-      <w:r>
-        <w:t>on</w:t>
-      </w:r>
-      <w:proofErr w:type="gramEnd"/>
-      <w:r>
-        <w:t xml:space="preserve"> in this technical document, we’ll be reviewing how the model can be improved, and how this </w:t>
-      </w:r>
-      <w:proofErr w:type="spellStart"/>
-      <w:r>
-        <w:t>volitility</w:t>
-      </w:r>
-      <w:proofErr w:type="spellEnd"/>
-      <w:r>
-        <w:t xml:space="preserve"> can be reduced.  Currently each month observation is treated as a unique and isolated </w:t>
-      </w:r>
-      <w:proofErr w:type="spellStart"/>
-      <w:r>
-        <w:t>occurence</w:t>
-      </w:r>
-      <w:proofErr w:type="spellEnd"/>
-      <w:r>
-        <w:t xml:space="preserve">, the previous interest rates are not considered.  </w:t>
+        <w:rPr>
+          <w:rStyle w:val="HTMLCode"/>
+        </w:rPr>
+        <w:t>[</w:t>
+      </w:r>
+      <w:r>
+        <w:rPr>
+          <w:rStyle w:val="HTMLCode"/>
+        </w:rPr>
+        <w:t>13</w:t>
+      </w:r>
+      <w:r>
+        <w:rPr>
+          <w:rStyle w:val="HTMLCode"/>
+        </w:rPr>
+        <w:t>](images/</w:t>
+      </w:r>
+      <w:r>
+        <w:rPr>
+          <w:rStyle w:val="HTMLCode"/>
+        </w:rPr>
+        <w:t>13</w:t>
+      </w:r>
+      <w:bookmarkStart w:id="0" w:name="_GoBack"/>
+      <w:bookmarkEnd w:id="0"/>
+      <w:r>
+        <w:rPr>
+          <w:rStyle w:val="HTMLCode"/>
+        </w:rPr>
+        <w:t>.jpg)</w:t>
       </w:r>
     </w:p>
     <w:p/>
     <w:p>
       <w:r>
-        <w:t>Part 4: Model Improvement</w:t>
-      </w:r>
-    </w:p>
-    <w:p>
-      <w:r>
-        <w:lastRenderedPageBreak/>
-        <w:t xml:space="preserve">Interest rate data inherently has a time series component.  In this model, each observation point is treated as an independent occurrence with no direct connection to the points before or after.  Considering the data as completely independent can still create a fairly useful model, as seen above.  The model was fit and tested on a random train/test split of 75%/25%.  </w:t>
-      </w:r>
-    </w:p>
-    <w:p>
-      <w:r>
-        <w:t xml:space="preserve">When trained this way, the model has a view into all historical interest rate environments.  This includes this current unusual low interest rate environment.  The model may still be fitting to non-ideal features, such as proper nouns.  Ideally, the model should be able to generalize past data into future </w:t>
-      </w:r>
-      <w:r>
-        <w:t>rate changes.  It should be able to find universal communication cues, not time period dependent cues.</w:t>
-      </w:r>
-    </w:p>
-    <w:p>
-      <w:r>
-        <w:t>To test this theory, testing was done with a time-series based train/test split.  First, by training on data before 2008</w:t>
-      </w:r>
-      <w:r>
-        <w:t>,</w:t>
-      </w:r>
-      <w:r>
-        <w:t xml:space="preserve"> and second </w:t>
-      </w:r>
-      <w:r>
-        <w:t>training</w:t>
-      </w:r>
-      <w:r>
-        <w:t xml:space="preserve"> only on data before 2000.  The initial results are below for the </w:t>
-      </w:r>
-      <w:r>
-        <w:t>first</w:t>
-      </w:r>
-      <w:r>
-        <w:t xml:space="preserve"> split at the year 2008:</w:t>
-      </w:r>
-    </w:p>
-    <w:p>
-      <w:r>
-        <w:rPr>
-          <w:noProof/>
-        </w:rPr>
-        <w:drawing>
-          <wp:inline distT="0" distB="0" distL="0" distR="0" wp14:anchorId="4F8C1A48" wp14:editId="13389236">
-            <wp:extent cx="5943600" cy="3055620"/>
-            <wp:effectExtent l="0" t="0" r="0" b="0"/>
-            <wp:docPr id="23" name="Picture 23"/>
-            <wp:cNvGraphicFramePr>
-              <a:graphicFrameLocks xmlns:a="http://schemas.openxmlformats.org/drawingml/2006/main" noChangeAspect="1"/>
-            </wp:cNvGraphicFramePr>
-            <a:graphic xmlns:a="http://schemas.openxmlformats.org/drawingml/2006/main">
-              <a:graphicData uri="http://schemas.openxmlformats.org/drawingml/2006/picture">
-                <pic:pic xmlns:pic="http://schemas.openxmlformats.org/drawingml/2006/picture">
-                  <pic:nvPicPr>
-                    <pic:cNvPr id="1" name=""/>
-                    <pic:cNvPicPr/>
-                  </pic:nvPicPr>
-                  <pic:blipFill>
-                    <a:blip r:embed="rId15"/>
-                    <a:stretch>
-                      <a:fillRect/>
-                    </a:stretch>
-                  </pic:blipFill>
-                  <pic:spPr>
-                    <a:xfrm>
-                      <a:off x="0" y="0"/>
-                      <a:ext cx="5943600" cy="3055620"/>
-                    </a:xfrm>
-                    <a:prstGeom prst="rect">
-                      <a:avLst/>
-                    </a:prstGeom>
-                  </pic:spPr>
-                </pic:pic>
-              </a:graphicData>
-            </a:graphic>
-          </wp:inline>
-        </w:drawing>
-      </w:r>
-    </w:p>
-    <w:p>
-      <w:r>
-        <w:t>The model performs very well as expected until 2008</w:t>
-      </w:r>
-      <w:r>
-        <w:t xml:space="preserve"> since it had a complete view of the data</w:t>
-      </w:r>
-      <w:r>
-        <w:t>, then falls apart with erratic predictions</w:t>
-      </w:r>
-      <w:r>
-        <w:t xml:space="preserve"> after 2008</w:t>
-      </w:r>
-      <w:r>
-        <w:t>.  It moves month to month between forecasting an increase or decrease.  We can correct this problem by using a single period rounded moving average.  The results of the change are below:</w:t>
-      </w:r>
-    </w:p>
-    <w:p>
-      <w:r>
-        <w:rPr>
-          <w:noProof/>
-        </w:rPr>
-        <w:lastRenderedPageBreak/>
-        <w:drawing>
-          <wp:inline distT="0" distB="0" distL="0" distR="0" wp14:anchorId="1BEBFA0D" wp14:editId="1D2C12BD">
-            <wp:extent cx="5943600" cy="3038475"/>
-            <wp:effectExtent l="0" t="0" r="0" b="9525"/>
-            <wp:docPr id="24" name="Picture 24"/>
-            <wp:cNvGraphicFramePr>
-              <a:graphicFrameLocks xmlns:a="http://schemas.openxmlformats.org/drawingml/2006/main" noChangeAspect="1"/>
-            </wp:cNvGraphicFramePr>
-            <a:graphic xmlns:a="http://schemas.openxmlformats.org/drawingml/2006/main">
-              <a:graphicData uri="http://schemas.openxmlformats.org/drawingml/2006/picture">
-                <pic:pic xmlns:pic="http://schemas.openxmlformats.org/drawingml/2006/picture">
-                  <pic:nvPicPr>
-                    <pic:cNvPr id="1" name=""/>
-                    <pic:cNvPicPr/>
-                  </pic:nvPicPr>
-                  <pic:blipFill>
-                    <a:blip r:embed="rId16"/>
-                    <a:stretch>
-                      <a:fillRect/>
-                    </a:stretch>
-                  </pic:blipFill>
-                  <pic:spPr>
-                    <a:xfrm>
-                      <a:off x="0" y="0"/>
-                      <a:ext cx="5943600" cy="3038475"/>
-                    </a:xfrm>
-                    <a:prstGeom prst="rect">
-                      <a:avLst/>
-                    </a:prstGeom>
-                  </pic:spPr>
-                </pic:pic>
-              </a:graphicData>
-            </a:graphic>
-          </wp:inline>
-        </w:drawing>
-      </w:r>
-    </w:p>
-    <w:p>
-      <w:r>
-        <w:t xml:space="preserve">By smoothing out the predictions, </w:t>
-      </w:r>
-      <w:r>
-        <w:t>using</w:t>
-      </w:r>
-      <w:r>
-        <w:t xml:space="preserve"> the single period moving average, the confusion the model experienced month to month averages out to a fairly accurate long-term prediction.  </w:t>
-      </w:r>
-      <w:proofErr w:type="gramStart"/>
-      <w:r>
-        <w:t>Again</w:t>
-      </w:r>
-      <w:proofErr w:type="gramEnd"/>
-      <w:r>
-        <w:t xml:space="preserve"> to note, the above model was only trained on data until 2008, so it had no information on proper nouns or dates to connect to the current rate environment of the past 10 years</w:t>
-      </w:r>
-      <w:r>
-        <w:t>.  It was not trained on the full dataset before 2008, only a random 75% partial sample.</w:t>
-      </w:r>
-    </w:p>
-    <w:p>
-      <w:r>
-        <w:t>Below are the moving average predictions with a model trained only until the year 2000:</w:t>
-      </w:r>
-    </w:p>
-    <w:p>
-      <w:r>
-        <w:rPr>
-          <w:noProof/>
-        </w:rPr>
-        <w:drawing>
-          <wp:inline distT="0" distB="0" distL="0" distR="0" wp14:anchorId="58FC9478" wp14:editId="6803F3D6">
-            <wp:extent cx="5943600" cy="3072765"/>
-            <wp:effectExtent l="0" t="0" r="0" b="0"/>
-            <wp:docPr id="25" name="Picture 25"/>
-            <wp:cNvGraphicFramePr>
-              <a:graphicFrameLocks xmlns:a="http://schemas.openxmlformats.org/drawingml/2006/main" noChangeAspect="1"/>
-            </wp:cNvGraphicFramePr>
-            <a:graphic xmlns:a="http://schemas.openxmlformats.org/drawingml/2006/main">
-              <a:graphicData uri="http://schemas.openxmlformats.org/drawingml/2006/picture">
-                <pic:pic xmlns:pic="http://schemas.openxmlformats.org/drawingml/2006/picture">
-                  <pic:nvPicPr>
-                    <pic:cNvPr id="1" name=""/>
-                    <pic:cNvPicPr/>
-                  </pic:nvPicPr>
-                  <pic:blipFill>
-                    <a:blip r:embed="rId17"/>
-                    <a:stretch>
-                      <a:fillRect/>
-                    </a:stretch>
-                  </pic:blipFill>
-                  <pic:spPr>
-                    <a:xfrm>
-                      <a:off x="0" y="0"/>
-                      <a:ext cx="5943600" cy="3072765"/>
-                    </a:xfrm>
-                    <a:prstGeom prst="rect">
-                      <a:avLst/>
-                    </a:prstGeom>
-                  </pic:spPr>
-                </pic:pic>
-              </a:graphicData>
-            </a:graphic>
-          </wp:inline>
-        </w:drawing>
-      </w:r>
-    </w:p>
-    <w:p>
-      <w:r>
         <w:t>The overall accuracy of this model was 8</w:t>
       </w:r>
       <w:r>
@@ -1323,11 +1423,7 @@
         <w:t>adequate</w:t>
       </w:r>
       <w:r>
-        <w:t xml:space="preserve">.  It correctly forecasted the rate decreases of the dot-com recession before they happened, and the rate </w:t>
-      </w:r>
-      <w:r>
-        <w:lastRenderedPageBreak/>
-        <w:t>decreases of the 2008 recession.  The current quantitative easing environment was also mostly forecasted well.</w:t>
+        <w:t>.  It correctly forecasted the rate decreases of the dot-com recession before they happened, and the rate decreases of the 2008 recession.  The current quantitative easing environment was also mostly forecasted well.</w:t>
       </w:r>
     </w:p>
     <w:p/>
@@ -1520,7 +1616,6 @@
         </w:numPr>
       </w:pPr>
       <w:r>
-        <w:lastRenderedPageBreak/>
         <w:t>Low interest rates</w:t>
       </w:r>
     </w:p>
@@ -1557,6 +1652,7 @@
         </w:numPr>
       </w:pPr>
       <w:r>
+        <w:lastRenderedPageBreak/>
         <w:t>Large central bank asset balance sheets</w:t>
       </w:r>
     </w:p>
@@ -1573,10 +1669,7 @@
         <w:t>.</w:t>
       </w:r>
     </w:p>
-    <w:p>
-      <w:bookmarkStart w:id="0" w:name="_GoBack"/>
-      <w:bookmarkEnd w:id="0"/>
-    </w:p>
+    <w:p/>
     <w:sectPr>
       <w:pgSz w:w="12240" w:h="15840"/>
       <w:pgMar w:top="1440" w:right="1440" w:bottom="1440" w:left="1440" w:header="720" w:footer="720" w:gutter="0"/>
@@ -2972,6 +3065,67 @@
       <w:contextualSpacing/>
     </w:pPr>
   </w:style>
+  <w:style w:type="paragraph" w:styleId="HTMLPreformatted">
+    <w:name w:val="HTML Preformatted"/>
+    <w:basedOn w:val="Normal"/>
+    <w:link w:val="HTMLPreformattedChar"/>
+    <w:uiPriority w:val="99"/>
+    <w:semiHidden/>
+    <w:unhideWhenUsed/>
+    <w:rsid w:val="008C1C8C"/>
+    <w:pPr>
+      <w:tabs>
+        <w:tab w:val="left" w:pos="916"/>
+        <w:tab w:val="left" w:pos="1832"/>
+        <w:tab w:val="left" w:pos="2748"/>
+        <w:tab w:val="left" w:pos="3664"/>
+        <w:tab w:val="left" w:pos="4580"/>
+        <w:tab w:val="left" w:pos="5496"/>
+        <w:tab w:val="left" w:pos="6412"/>
+        <w:tab w:val="left" w:pos="7328"/>
+        <w:tab w:val="left" w:pos="8244"/>
+        <w:tab w:val="left" w:pos="9160"/>
+        <w:tab w:val="left" w:pos="10076"/>
+        <w:tab w:val="left" w:pos="10992"/>
+        <w:tab w:val="left" w:pos="11908"/>
+        <w:tab w:val="left" w:pos="12824"/>
+        <w:tab w:val="left" w:pos="13740"/>
+        <w:tab w:val="left" w:pos="14656"/>
+      </w:tabs>
+      <w:spacing w:after="0" w:line="240" w:lineRule="auto"/>
+    </w:pPr>
+    <w:rPr>
+      <w:rFonts w:ascii="Courier New" w:eastAsia="Times New Roman" w:hAnsi="Courier New" w:cs="Courier New"/>
+      <w:sz w:val="20"/>
+      <w:szCs w:val="20"/>
+    </w:rPr>
+  </w:style>
+  <w:style w:type="character" w:customStyle="1" w:styleId="HTMLPreformattedChar">
+    <w:name w:val="HTML Preformatted Char"/>
+    <w:basedOn w:val="DefaultParagraphFont"/>
+    <w:link w:val="HTMLPreformatted"/>
+    <w:uiPriority w:val="99"/>
+    <w:semiHidden/>
+    <w:rsid w:val="008C1C8C"/>
+    <w:rPr>
+      <w:rFonts w:ascii="Courier New" w:eastAsia="Times New Roman" w:hAnsi="Courier New" w:cs="Courier New"/>
+      <w:sz w:val="20"/>
+      <w:szCs w:val="20"/>
+    </w:rPr>
+  </w:style>
+  <w:style w:type="character" w:styleId="HTMLCode">
+    <w:name w:val="HTML Code"/>
+    <w:basedOn w:val="DefaultParagraphFont"/>
+    <w:uiPriority w:val="99"/>
+    <w:semiHidden/>
+    <w:unhideWhenUsed/>
+    <w:rsid w:val="008C1C8C"/>
+    <w:rPr>
+      <w:rFonts w:ascii="Courier New" w:eastAsia="Times New Roman" w:hAnsi="Courier New" w:cs="Courier New"/>
+      <w:sz w:val="20"/>
+      <w:szCs w:val="20"/>
+    </w:rPr>
+  </w:style>
 </w:styles>
 </file>
 

</xml_diff>